<commit_message>
update report doc, remove minor print statement from shop.c
</commit_message>
<xml_diff>
--- a/Report.docx
+++ b/Report.docx
@@ -6,6 +6,9 @@
       <w:pPr>
         <w:pStyle w:val="Title"/>
       </w:pPr>
+      <w:r>
+        <w:softHyphen/>
+      </w:r>
       <w:r>
         <w:t>Multi Paradigm Programming – Shop Assignment</w:t>
       </w:r>
@@ -213,7 +216,13 @@
         <w:t xml:space="preserve"> is </w:t>
       </w:r>
       <w:r>
-        <w:t>first pointed to a allocated location of memory, then one of these pointer variables is used to point at the text being read in from the csv, this is then copied out to the other pointer variables allocated memory.</w:t>
+        <w:t>first pointed to a</w:t>
+      </w:r>
+      <w:r>
+        <w:t>n</w:t>
+      </w:r>
+      <w:r>
+        <w:t xml:space="preserve"> allocated location of memory, then one of these pointer variables is used to point at the text being read in from the csv, this is then copied out to the other pointer variables allocated memory.</w:t>
       </w:r>
       <w:r>
         <w:t xml:space="preserve"> Which coming from other higher-level programming languages is a confusing process as typically you don’t worry about pointers, memory allocation, etc.</w:t>
@@ -229,15 +238,21 @@
     </w:p>
     <w:p>
       <w:r>
-        <w:t>After creating the shop in C, it was recreated using a similar approach with the Python Programming Language. This is in a lot of ways structurally similar to the C approach,</w:t>
-      </w:r>
-      <w:r>
-        <w:t xml:space="preserve"> where all of the functions used are replicated.</w:t>
+        <w:t>After creating the shop in C, it was recreated using a similar approach with the Python Programming Language. This is structurally similar to the C approach,</w:t>
       </w:r>
       <w:r>
         <w:t xml:space="preserve"> </w:t>
       </w:r>
       <w:r>
+        <w:t xml:space="preserve">and </w:t>
+      </w:r>
+      <w:r>
+        <w:t>all of the functions used are replicated.</w:t>
+      </w:r>
+      <w:r>
+        <w:t xml:space="preserve"> </w:t>
+      </w:r>
+      <w:r>
         <w:t>I</w:t>
       </w:r>
       <w:r>
@@ -246,13 +261,8 @@
       <w:r>
         <w:t xml:space="preserve">the python approach uses </w:t>
       </w:r>
-      <w:proofErr w:type="spellStart"/>
-      <w:r>
-        <w:t>dataclasses</w:t>
-      </w:r>
-      <w:proofErr w:type="spellEnd"/>
-      <w:r>
-        <w:t xml:space="preserve">, which functionally </w:t>
+      <w:r>
+        <w:t xml:space="preserve">dataclasses, which functionally </w:t>
       </w:r>
       <w:r>
         <w:t>serve</w:t>
@@ -295,15 +305,7 @@
         <w:t xml:space="preserve"> </w:t>
       </w:r>
       <w:r>
-        <w:t xml:space="preserve">an object-oriented programming paradigm. This approach replaced the </w:t>
-      </w:r>
-      <w:proofErr w:type="spellStart"/>
-      <w:r>
-        <w:t>dataclasses</w:t>
-      </w:r>
-      <w:proofErr w:type="spellEnd"/>
-      <w:r>
-        <w:t xml:space="preserve"> with </w:t>
+        <w:t xml:space="preserve">an object-oriented programming paradigm. This approach replaced the dataclasses with </w:t>
       </w:r>
       <w:r>
         <w:t>attributes in the classes</w:t>
@@ -335,13 +337,8 @@
       <w:r>
         <w:t xml:space="preserve"> a customer class being passed to a shop classes </w:t>
       </w:r>
-      <w:proofErr w:type="spellStart"/>
-      <w:r>
-        <w:t>fulfill_order</w:t>
-      </w:r>
-      <w:proofErr w:type="spellEnd"/>
-      <w:r>
-        <w:t xml:space="preserve"> function which updates the shop classes data.</w:t>
+      <w:r>
+        <w:t>fulfill_order function which updates the shop classes data.</w:t>
       </w:r>
     </w:p>
     <w:p>
@@ -455,42 +452,34 @@
         <w:t>,</w:t>
       </w:r>
       <w:r>
+        <w:t xml:space="preserve"> dataclasses were use</w:t>
+      </w:r>
+      <w:r>
+        <w:t>d</w:t>
+      </w:r>
+      <w:r>
+        <w:t xml:space="preserve">, these function very similarly but in python </w:t>
+      </w:r>
+      <w:r>
+        <w:t xml:space="preserve">the data type </w:t>
+      </w:r>
+      <w:r>
+        <w:t>is more a suggestion as they can be changed</w:t>
+      </w:r>
+      <w:r>
+        <w:t xml:space="preserve"> (due to C being a statically typed and python being a dynamically typed language)</w:t>
+      </w:r>
+      <w:r>
+        <w:t>.</w:t>
+      </w:r>
+    </w:p>
+    <w:p>
+      <w:r>
+        <w:t>Both implementations have a main function at their end which acts as the default entry point for executing the rest of the code, this is</w:t>
+      </w:r>
+      <w:r>
         <w:t xml:space="preserve"> </w:t>
       </w:r>
-      <w:proofErr w:type="spellStart"/>
-      <w:r>
-        <w:t>dataclasses</w:t>
-      </w:r>
-      <w:proofErr w:type="spellEnd"/>
-      <w:r>
-        <w:t xml:space="preserve"> were use</w:t>
-      </w:r>
-      <w:r>
-        <w:t>d</w:t>
-      </w:r>
-      <w:r>
-        <w:t xml:space="preserve">, these function very similarly but in python </w:t>
-      </w:r>
-      <w:r>
-        <w:t xml:space="preserve">the data type </w:t>
-      </w:r>
-      <w:r>
-        <w:t>is more a suggestion as they can be changed</w:t>
-      </w:r>
-      <w:r>
-        <w:t xml:space="preserve"> (due to C being a statically typed and python being a dynamically typed language)</w:t>
-      </w:r>
-      <w:r>
-        <w:t>.</w:t>
-      </w:r>
-    </w:p>
-    <w:p>
-      <w:r>
-        <w:t>Both implementations have a main function at their end which acts as the default entry point for executing the rest of the code, this is</w:t>
-      </w:r>
-      <w:r>
-        <w:t xml:space="preserve"> </w:t>
-      </w:r>
       <w:r>
         <w:t>where the</w:t>
       </w:r>
@@ -518,50 +507,10 @@
     </w:p>
     <w:p>
       <w:r>
-        <w:t>Finally for similarities, both change their variables for the respective structs/</w:t>
-      </w:r>
-      <w:proofErr w:type="spellStart"/>
-      <w:r>
-        <w:t>dataclasses</w:t>
-      </w:r>
-      <w:proofErr w:type="spellEnd"/>
-      <w:r>
-        <w:t xml:space="preserve"> in-place, </w:t>
-      </w:r>
-      <w:r>
-        <w:t xml:space="preserve">where for example the </w:t>
-      </w:r>
-      <w:proofErr w:type="spellStart"/>
-      <w:r>
-        <w:t>fulfill_order</w:t>
-      </w:r>
-      <w:proofErr w:type="spellEnd"/>
-      <w:r>
-        <w:t xml:space="preserve"> function updates the shop without returning it. This means the struct/</w:t>
-      </w:r>
-      <w:proofErr w:type="spellStart"/>
-      <w:r>
-        <w:t>dataclass</w:t>
-      </w:r>
-      <w:proofErr w:type="spellEnd"/>
-      <w:r>
-        <w:t xml:space="preserve"> does not need to be copied, updated and then replace the original and this is most clearly shown by the type for </w:t>
-      </w:r>
-      <w:proofErr w:type="spellStart"/>
-      <w:r>
-        <w:t>fulfill_order</w:t>
-      </w:r>
-      <w:proofErr w:type="spellEnd"/>
-      <w:r>
-        <w:t xml:space="preserve"> in </w:t>
-      </w:r>
-      <w:proofErr w:type="spellStart"/>
-      <w:r>
-        <w:t>shop.c</w:t>
-      </w:r>
-      <w:proofErr w:type="spellEnd"/>
-      <w:r>
-        <w:t>, as it is void it returns nothing, but yet the shop struct is updated.</w:t>
+        <w:t xml:space="preserve">Finally for similarities, both change their variables for the respective structs/dataclasses in-place, </w:t>
+      </w:r>
+      <w:r>
+        <w:t>where for example the fulfill_order function updates the shop without returning it. This means the struct/dataclass does not need to be copied, updated and then replace the original and this is most clearly shown by the type for fulfill_order in shop.c, as it is void it returns nothing, but yet the shop struct is updated.</w:t>
       </w:r>
     </w:p>
     <w:p>
@@ -582,13 +531,8 @@
       <w:r>
         <w:t xml:space="preserve">Every function present in </w:t>
       </w:r>
-      <w:proofErr w:type="spellStart"/>
-      <w:r>
-        <w:t>shop.c</w:t>
-      </w:r>
-      <w:proofErr w:type="spellEnd"/>
-      <w:r>
-        <w:t xml:space="preserve"> is also present in shop.py,</w:t>
+      <w:r>
+        <w:t>shop.c is also present in shop.py,</w:t>
       </w:r>
       <w:r>
         <w:t xml:space="preserve"> however,</w:t>
@@ -655,13 +599,8 @@
         <w:t xml:space="preserve">approach, </w:t>
       </w:r>
       <w:r>
-        <w:t xml:space="preserve">reading in the csv’s to populate the </w:t>
-      </w:r>
-      <w:proofErr w:type="spellStart"/>
-      <w:r>
-        <w:t>dataclasses</w:t>
-      </w:r>
-      <w:proofErr w:type="spellEnd"/>
+        <w:t>reading in the csv’s to populate the dataclasses</w:t>
+      </w:r>
       <w:r>
         <w:t xml:space="preserve"> is done by reading the file</w:t>
       </w:r>
@@ -696,13 +635,8 @@
         <w:t>are</w:t>
       </w:r>
       <w:r>
-        <w:t xml:space="preserve"> directly used to populate data in the </w:t>
-      </w:r>
-      <w:proofErr w:type="spellStart"/>
-      <w:r>
-        <w:t>dataclasses</w:t>
-      </w:r>
-      <w:proofErr w:type="spellEnd"/>
+        <w:t xml:space="preserve"> directly used to populate data in the dataclasses</w:t>
+      </w:r>
       <w:r>
         <w:t xml:space="preserve">. </w:t>
       </w:r>
@@ -739,15 +673,7 @@
         <w:t>t,</w:t>
       </w:r>
       <w:r>
-        <w:t xml:space="preserve"> the character array data needs to be pointed to with one variable first and then using </w:t>
-      </w:r>
-      <w:proofErr w:type="spellStart"/>
-      <w:r>
-        <w:t>strcpy</w:t>
-      </w:r>
-      <w:proofErr w:type="spellEnd"/>
-      <w:r>
-        <w:t xml:space="preserve">() to copy the contents to another variable which is what </w:t>
+        <w:t xml:space="preserve"> the character array data needs to be pointed to with one variable first and then using strcpy() to copy the contents to another variable which is what </w:t>
       </w:r>
       <w:r>
         <w:t>then gets</w:t>
@@ -759,15 +685,7 @@
         <w:t xml:space="preserve"> </w:t>
       </w:r>
       <w:r>
-        <w:t xml:space="preserve">Skipping this </w:t>
-      </w:r>
-      <w:proofErr w:type="spellStart"/>
-      <w:r>
-        <w:t>strcpy</w:t>
-      </w:r>
-      <w:proofErr w:type="spellEnd"/>
-      <w:r>
-        <w:t>() step leads to confusing results,</w:t>
+        <w:t>Skipping this strcpy() step leads to confusing results,</w:t>
       </w:r>
       <w:r>
         <w:t xml:space="preserve"> if removed from the stocking of shop for the product name, every product in the shop will be named after the last product loaded in as every item is pointing to the same location in memory.</w:t>
@@ -798,23 +716,10 @@
         <w:t xml:space="preserve"> instead </w:t>
       </w:r>
       <w:r>
-        <w:t xml:space="preserve">been embedded to their associated class e.g. </w:t>
-      </w:r>
-      <w:proofErr w:type="spellStart"/>
-      <w:r>
-        <w:t>createLiveCustomerOrder</w:t>
-      </w:r>
-      <w:proofErr w:type="spellEnd"/>
-      <w:r>
-        <w:t xml:space="preserve">() function from the Procedural programming implementation was replaced with the Customer classes function </w:t>
-      </w:r>
-      <w:proofErr w:type="spellStart"/>
-      <w:r>
-        <w:t>create_live_mode</w:t>
-      </w:r>
-      <w:proofErr w:type="spellEnd"/>
-      <w:r>
-        <w:t>(</w:t>
+        <w:t xml:space="preserve">been embedded to their associated class e.g. createLiveCustomerOrder() function from the Procedural programming implementation was replaced with the Customer classes function </w:t>
+      </w:r>
+      <w:r>
+        <w:t>create_live_mode(</w:t>
       </w:r>
       <w:r>
         <w:t>)</w:t>
@@ -831,15 +736,7 @@
     </w:p>
     <w:p>
       <w:r>
-        <w:t xml:space="preserve">Data types used across the two are the same, though the </w:t>
-      </w:r>
-      <w:proofErr w:type="spellStart"/>
-      <w:r>
-        <w:t>dataclasses</w:t>
-      </w:r>
-      <w:proofErr w:type="spellEnd"/>
-      <w:r>
-        <w:t xml:space="preserve"> have been replaced by classes.</w:t>
+        <w:t>Data types used across the two are the same, though the dataclasses have been replaced by classes.</w:t>
       </w:r>
     </w:p>
     <w:p>
@@ -852,77 +749,27 @@
     </w:p>
     <w:p>
       <w:r>
-        <w:t xml:space="preserve">With the Object-oriented approach classes are the significant difference, </w:t>
-      </w:r>
-      <w:proofErr w:type="spellStart"/>
-      <w:r>
-        <w:t>dataclasses</w:t>
-      </w:r>
-      <w:proofErr w:type="spellEnd"/>
-      <w:r>
-        <w:t xml:space="preserve"> have each been replaced with classes which also encapsulate the functionality that the objects should have, they no longer merely represent the structure for the data but how that data is generated and updated also.</w:t>
-      </w:r>
-    </w:p>
-    <w:p>
-      <w:r>
-        <w:t>By using classes in the object-oriented approach, it means we can make use of the __</w:t>
-      </w:r>
-      <w:proofErr w:type="spellStart"/>
-      <w:r>
-        <w:t>repr</w:t>
-      </w:r>
-      <w:proofErr w:type="spellEnd"/>
-      <w:r>
-        <w:t xml:space="preserve">__ functions to </w:t>
-      </w:r>
-      <w:r>
-        <w:t xml:space="preserve">provide structured print functionality for each of the classes, this means the functions like </w:t>
-      </w:r>
-      <w:proofErr w:type="spellStart"/>
-      <w:r>
-        <w:t>printProduct</w:t>
-      </w:r>
-      <w:proofErr w:type="spellEnd"/>
-      <w:r>
-        <w:t xml:space="preserve">() and </w:t>
-      </w:r>
-      <w:proofErr w:type="spellStart"/>
-      <w:r>
-        <w:t>printShop</w:t>
-      </w:r>
-      <w:proofErr w:type="spellEnd"/>
-      <w:r>
-        <w:t>() from the procedural approach can be replaced by the __</w:t>
-      </w:r>
-      <w:proofErr w:type="spellStart"/>
-      <w:r>
-        <w:t>repr</w:t>
-      </w:r>
-      <w:proofErr w:type="spellEnd"/>
-      <w:r>
-        <w:t>__ of the respective product and shop classes.</w:t>
+        <w:t>With the Object-oriented approach classes are the significant difference, dataclasses have each been replaced with classes which also encapsulate the functionality that the objects should have, they no longer merely represent the structure for the data but how that data is generated and updated also.</w:t>
+      </w:r>
+    </w:p>
+    <w:p>
+      <w:r>
+        <w:t xml:space="preserve">By using classes in the object-oriented approach, it means we can make use of the __repr__ functions to </w:t>
+      </w:r>
+      <w:r>
+        <w:t>provide structured print functionality for each of the classes, this means the functions like printProduct() and printShop() from the procedural approach can be replaced by the __repr__ of the respective product and shop classes.</w:t>
       </w:r>
     </w:p>
     <w:p>
       <w:r>
         <w:lastRenderedPageBreak/>
-        <w:t xml:space="preserve">The object-oriented approach also gives a smarter way of accessing product information such as name and price, as with this approach, the </w:t>
-      </w:r>
-      <w:proofErr w:type="spellStart"/>
-      <w:r>
-        <w:t>ProductStock</w:t>
-      </w:r>
-      <w:proofErr w:type="spellEnd"/>
-      <w:r>
-        <w:t xml:space="preserve"> class can have functions within for retrieving this information, which makes sense as you are able to more tightly associate the stock of a product with </w:t>
-      </w:r>
-      <w:proofErr w:type="spellStart"/>
-      <w:r>
-        <w:t>it’s</w:t>
-      </w:r>
-      <w:proofErr w:type="spellEnd"/>
-      <w:r>
-        <w:t xml:space="preserve"> name and price.</w:t>
+        <w:t xml:space="preserve">The object-oriented approach also gives a smarter way of accessing product information such as name and price, as with this approach, the ProductStock class can have functions within for retrieving this information, which makes sense as you are able to </w:t>
+      </w:r>
+      <w:r>
+        <w:t>associate the stock of a product more tightly</w:t>
+      </w:r>
+      <w:r>
+        <w:t xml:space="preserve"> with its name and price.</w:t>
       </w:r>
     </w:p>
     <w:p>
@@ -938,7 +785,13 @@
         <w:t>Even</w:t>
       </w:r>
       <w:r>
-        <w:t xml:space="preserve"> while ignoring the different in-built and importable functions across different languages</w:t>
+        <w:t xml:space="preserve"> ignoring the </w:t>
+      </w:r>
+      <w:r>
+        <w:t>differerent</w:t>
+      </w:r>
+      <w:r>
+        <w:t xml:space="preserve"> in-built and importable functions across different languages</w:t>
       </w:r>
       <w:r>
         <w:t xml:space="preserve"> within the same programming paradigm, the differences in how </w:t>
@@ -968,7 +821,13 @@
         <w:t xml:space="preserve">y </w:t>
       </w:r>
       <w:r>
-        <w:t>interact with memory, declare variables and the usage of data types. While the general structure and logical flow of the programs can be largely reused, there still will be big differences in functionality between the two languages which need</w:t>
+        <w:t xml:space="preserve">interact with memory, declare variables and </w:t>
+      </w:r>
+      <w:r>
+        <w:t>their</w:t>
+      </w:r>
+      <w:r>
+        <w:t xml:space="preserve"> usage of data types. While the general structure and logical flow of the programs can be largely reused, there still will be big differences in functionality between the two languages which need</w:t>
       </w:r>
       <w:r>
         <w:t>s</w:t>
@@ -991,13 +850,22 @@
     </w:p>
     <w:p>
       <w:r>
-        <w:t>Across programming paradigm and within the same language the differences were not as significant as I expected</w:t>
+        <w:t>Within the same language and comparing programming paradigms</w:t>
+      </w:r>
+      <w:r>
+        <w:t xml:space="preserve"> the differences were not as significant as I expected</w:t>
       </w:r>
       <w:r>
         <w:t>. M</w:t>
       </w:r>
       <w:r>
-        <w:t xml:space="preserve">uch of the code could be very simply readapted, requiring minimal changes, just in the inclusion of the </w:t>
+        <w:t xml:space="preserve">uch of the code could be readapted, requiring minimal changes, just </w:t>
+      </w:r>
+      <w:r>
+        <w:t>inclusion</w:t>
+      </w:r>
+      <w:r>
+        <w:t xml:space="preserve"> of the </w:t>
       </w:r>
       <w:r>
         <w:t>“</w:t>
@@ -1018,15 +886,7 @@
         <w:t xml:space="preserve"> gives a more </w:t>
       </w:r>
       <w:r>
-        <w:t xml:space="preserve">structured and tighter association between objects, the data they contain and the functionality they can perform, in the object-oriented approach these were all contained within the classes, in the procedural approach it was functions external to </w:t>
-      </w:r>
-      <w:proofErr w:type="spellStart"/>
-      <w:r>
-        <w:t>dataclasses</w:t>
-      </w:r>
-      <w:proofErr w:type="spellEnd"/>
-      <w:r>
-        <w:t xml:space="preserve"> which modified them</w:t>
+        <w:t>structured and tighter association between objects, the data they contain and the functionality they can perform, in the object-oriented approach these were all contained within the classes, in the procedural approach it was functions external to dataclasses which modified them</w:t>
       </w:r>
       <w:r>
         <w:t xml:space="preserve"> in-place</w:t>
@@ -1035,7 +895,10 @@
         <w:t xml:space="preserve">. </w:t>
       </w:r>
       <w:r>
-        <w:t>This is desirable behaviour in the case of something like a shop</w:t>
+        <w:t>Object-oriented</w:t>
+      </w:r>
+      <w:r>
+        <w:t xml:space="preserve"> is desirable behaviour in the case of something like a shop</w:t>
       </w:r>
       <w:r>
         <w:t xml:space="preserve"> </w:t>

</xml_diff>